<commit_message>
masquerade add, log update, homebrew update
</commit_message>
<xml_diff>
--- a/descriptions/Great war/Great war.docx
+++ b/descriptions/Great war/Great war.docx
@@ -12,7 +12,21 @@
         <w:rPr>
           <w:lang w:val="en-US"/>
         </w:rPr>
-        <w:t>Great war starts in Maailma after Anavuyana contamination of Arbede, making it vulnerable, deploy the attack whenever you think players have</w:t>
+        <w:t xml:space="preserve">Great war starts in </w:t>
+      </w:r>
+      <w:proofErr w:type="spellStart"/>
+      <w:r>
+        <w:rPr>
+          <w:lang w:val="en-US"/>
+        </w:rPr>
+        <w:t>Maailma</w:t>
+      </w:r>
+      <w:proofErr w:type="spellEnd"/>
+      <w:r>
+        <w:rPr>
+          <w:lang w:val="en-US"/>
+        </w:rPr>
+        <w:t xml:space="preserve"> after Anavuyana contamination of Arbede, making it vulnerable, deploy the attack whenever you think players have</w:t>
       </w:r>
       <w:r>
         <w:rPr>
@@ -64,20 +78,42 @@
         <w:rPr>
           <w:lang w:val="en-US"/>
         </w:rPr>
-        <w:t>After last quest hologram of Alfrani will appear in front of party and will tell them about coming war with High Elves, who decided to cleanse world of non-elf magic.</w:t>
-      </w:r>
-    </w:p>
-    <w:p>
-      <w:pPr>
-        <w:rPr>
-          <w:lang w:val="en-US"/>
-        </w:rPr>
-      </w:pPr>
-      <w:r>
-        <w:rPr>
-          <w:lang w:val="en-US"/>
-        </w:rPr>
-        <w:t>Alfrani will try his best to convince players to not fight elves in head to head combat and find more allies</w:t>
+        <w:t xml:space="preserve">After last quest hologram of </w:t>
+      </w:r>
+      <w:proofErr w:type="spellStart"/>
+      <w:r>
+        <w:rPr>
+          <w:lang w:val="en-US"/>
+        </w:rPr>
+        <w:t>Alfrani</w:t>
+      </w:r>
+      <w:proofErr w:type="spellEnd"/>
+      <w:r>
+        <w:rPr>
+          <w:lang w:val="en-US"/>
+        </w:rPr>
+        <w:t xml:space="preserve"> will appear in front of party and will tell them about coming war with High Elves, who decided to cleanse world of non-elf magic.</w:t>
+      </w:r>
+    </w:p>
+    <w:p>
+      <w:pPr>
+        <w:rPr>
+          <w:lang w:val="en-US"/>
+        </w:rPr>
+      </w:pPr>
+      <w:proofErr w:type="spellStart"/>
+      <w:r>
+        <w:rPr>
+          <w:lang w:val="en-US"/>
+        </w:rPr>
+        <w:t>Alfrani</w:t>
+      </w:r>
+      <w:proofErr w:type="spellEnd"/>
+      <w:r>
+        <w:rPr>
+          <w:lang w:val="en-US"/>
+        </w:rPr>
+        <w:t xml:space="preserve"> will try his best to convince players to not fight elves in head to head combat and find more allies</w:t>
       </w:r>
       <w:r>
         <w:rPr>
@@ -114,7 +150,21 @@
         <w:rPr>
           <w:lang w:val="en-US"/>
         </w:rPr>
-        <w:t xml:space="preserve">Dragonborn of Livorumia </w:t>
+        <w:t xml:space="preserve">Dragonborn of </w:t>
+      </w:r>
+      <w:proofErr w:type="spellStart"/>
+      <w:r>
+        <w:rPr>
+          <w:lang w:val="en-US"/>
+        </w:rPr>
+        <w:t>Livorumia</w:t>
+      </w:r>
+      <w:proofErr w:type="spellEnd"/>
+      <w:r>
+        <w:rPr>
+          <w:lang w:val="en-US"/>
+        </w:rPr>
+        <w:t xml:space="preserve"> </w:t>
       </w:r>
     </w:p>
     <w:p>
@@ -168,8 +218,16 @@
         <w:rPr>
           <w:lang w:val="en-US"/>
         </w:rPr>
-        <w:t>Drow of quizhou</w:t>
-      </w:r>
+        <w:t xml:space="preserve">Drow of </w:t>
+      </w:r>
+      <w:proofErr w:type="spellStart"/>
+      <w:r>
+        <w:rPr>
+          <w:lang w:val="en-US"/>
+        </w:rPr>
+        <w:t>quizhou</w:t>
+      </w:r>
+      <w:proofErr w:type="spellEnd"/>
     </w:p>
     <w:p>
       <w:pPr>
@@ -225,14 +283,36 @@
         <w:rPr>
           <w:lang w:val="en-US"/>
         </w:rPr>
-        <w:t>drow of Quizhou</w:t>
-      </w:r>
+        <w:t xml:space="preserve">drow of </w:t>
+      </w:r>
+      <w:proofErr w:type="spellStart"/>
+      <w:r>
+        <w:rPr>
+          <w:lang w:val="en-US"/>
+        </w:rPr>
+        <w:t>Quizhou</w:t>
+      </w:r>
+      <w:proofErr w:type="spellEnd"/>
       <w:r>
         <w:rPr>
           <w:lang w:val="en-US"/>
         </w:rPr>
         <w:t xml:space="preserve"> by supporting new cult near the Astral</w:t>
       </w:r>
+    </w:p>
+    <w:p>
+      <w:pPr>
+        <w:pStyle w:val="a3"/>
+        <w:numPr>
+          <w:ilvl w:val="1"/>
+          <w:numId w:val="3"/>
+        </w:numPr>
+        <w:rPr>
+          <w:lang w:val="en-US"/>
+        </w:rPr>
+      </w:pPr>
+      <w:bookmarkStart w:id="0" w:name="_GoBack"/>
+      <w:bookmarkEnd w:id="0"/>
     </w:p>
     <w:p>
       <w:pPr>
@@ -249,10 +329,22 @@
         <w:rPr>
           <w:lang w:val="en-US"/>
         </w:rPr>
-        <w:t>Befriending orcs of KirGarod by defeating (or making them leave) all clans but 1</w:t>
-      </w:r>
-      <w:bookmarkStart w:id="0" w:name="_GoBack"/>
-      <w:bookmarkEnd w:id="0"/>
+        <w:t xml:space="preserve">Befriending orcs of </w:t>
+      </w:r>
+      <w:proofErr w:type="spellStart"/>
+      <w:r>
+        <w:rPr>
+          <w:lang w:val="en-US"/>
+        </w:rPr>
+        <w:t>KirGarod</w:t>
+      </w:r>
+      <w:proofErr w:type="spellEnd"/>
+      <w:r>
+        <w:rPr>
+          <w:lang w:val="en-US"/>
+        </w:rPr>
+        <w:t xml:space="preserve"> by defeating (or making them leave) all clans but 1</w:t>
+      </w:r>
     </w:p>
     <w:p>
       <w:pPr>
@@ -300,7 +392,7 @@
         <w:rFonts w:hint="default"/>
       </w:rPr>
     </w:lvl>
-    <w:lvl w:ilvl="1" w:tplc="04190019" w:tentative="1">
+    <w:lvl w:ilvl="1" w:tplc="04190019">
       <w:start w:val="1"/>
       <w:numFmt w:val="lowerLetter"/>
       <w:lvlText w:val="%2."/>

</xml_diff>